<commit_message>
update files per Stephanie (small spacing fix)
</commit_message>
<xml_diff>
--- a/toolkit/job-analysis/sample-competancies-proficiencies.docx
+++ b/toolkit/job-analysis/sample-competancies-proficiencies.docx
@@ -66,19 +66,9 @@
           <w:sz w:val="24"/>
           <w:szCs w:val="24"/>
         </w:rPr>
-        <w:t xml:space="preserve"> gauge how skilled an applicant is with the given competency depending on years of experience, the scale of the organizations they've </w:t>
-      </w:r>
-      <w:bookmarkStart w:id="0" w:name="_GoBack"/>
-      <w:r>
-        <w:rPr>
-          <w:rFonts w:cstheme="minorHAnsi"/>
-          <w:sz w:val="24"/>
-          <w:szCs w:val="24"/>
-        </w:rPr>
-        <w:t>worked in, or the complexity of the projects they've participated in.</w:t>
-      </w:r>
-    </w:p>
-    <w:bookmarkEnd w:id="0"/>
+        <w:t> gauge how skilled an applicant is with the given competency depending on years of experience, the scale of the organizations they've worked in, or the complexity of the projects they've participated in.</w:t>
+      </w:r>
+    </w:p>
     <w:p>
       <w:pPr>
         <w:shd w:val="clear" w:color="auto" w:fill="FFFFFF"/>
@@ -708,16 +698,8 @@
         </w:rPr>
         <w:t>Brings analytical thinking to everything they do, and has a range and depth of experience doing so. Anticipates the need for metrics and analysis early in the product and project discovery and design process, and carries metrics through iterations.</w:t>
       </w:r>
-    </w:p>
-    <w:p>
-      <w:pPr>
-        <w:rPr>
-          <w:rFonts w:asciiTheme="majorHAnsi" w:eastAsia="Times New Roman" w:hAnsiTheme="majorHAnsi" w:cstheme="majorBidi"/>
-          <w:color w:val="2E74B5" w:themeColor="accent1" w:themeShade="BF"/>
-          <w:sz w:val="32"/>
-          <w:szCs w:val="32"/>
-        </w:rPr>
-      </w:pPr>
+      <w:bookmarkStart w:id="0" w:name="_GoBack"/>
+      <w:bookmarkEnd w:id="0"/>
     </w:p>
     <w:p>
       <w:pPr>
@@ -1014,6 +996,14 @@
       </w:pPr>
       <w:r>
         <w:rPr>
+          <w:sz w:val="24"/>
+          <w:szCs w:val="24"/>
+          <w:shd w:val="clear" w:color="auto" w:fill="FFFFFF"/>
+        </w:rPr>
+        <w:br/>
+      </w:r>
+      <w:r>
+        <w:rPr>
           <w:rFonts w:eastAsia="Times New Roman" w:cstheme="minorHAnsi"/>
           <w:color w:val="24292E"/>
           <w:sz w:val="24"/>
@@ -3176,6 +3166,14 @@
         <w:rPr>
           <w:sz w:val="24"/>
           <w:szCs w:val="24"/>
+          <w:shd w:val="clear" w:color="auto" w:fill="FFFFFF"/>
+        </w:rPr>
+        <w:br/>
+      </w:r>
+      <w:r>
+        <w:rPr>
+          <w:sz w:val="24"/>
+          <w:szCs w:val="24"/>
         </w:rPr>
         <w:t>Regardless of environmental challenges, ships products and drives teams to deliver on key milestones. Gets Minimum Viable Products out the door without waiting for the perfect technical implementation or inclusion of every feature.</w:t>
       </w:r>
@@ -3357,7 +3355,15 @@
           <w:sz w:val="24"/>
           <w:szCs w:val="24"/>
         </w:rPr>
-        <w:t>Works effectively with engineers as a true partner. Understands the technical stack of a product and how it can impact product design and project schedules. Considers the complexities involved in building technology.</w:t>
+        <w:t xml:space="preserve">Works effectively with engineers as a true partner. Understands the technical stack of a product </w:t>
+      </w:r>
+      <w:r>
+        <w:rPr>
+          <w:sz w:val="24"/>
+          <w:szCs w:val="24"/>
+        </w:rPr>
+        <w:lastRenderedPageBreak/>
+        <w:t>and how it can impact product design and project schedules. Considers the complexities involved in building technology.</w:t>
       </w:r>
     </w:p>
     <w:p>
@@ -3384,7 +3390,6 @@
           <w:sz w:val="24"/>
           <w:szCs w:val="24"/>
         </w:rPr>
-        <w:lastRenderedPageBreak/>
         <w:t>Unfamiliar</w:t>
       </w:r>
       <w:r>

</xml_diff>